<commit_message>
add db sec, update interview
</commit_message>
<xml_diff>
--- a/source/_posts/job/job.docx
+++ b/source/_posts/job/job.docx
@@ -144,7 +144,7 @@
           <w:p>
             <w:pPr>
               <w:rPr>
-                <w:rFonts w:ascii="宋体" w:eastAsia="宋体" w:hAnsi="宋体" w:hint="eastAsia"/>
+                <w:rFonts w:ascii="宋体" w:eastAsia="宋体" w:hAnsi="宋体"/>
               </w:rPr>
             </w:pPr>
             <w:r>
@@ -325,8 +325,8 @@
           <w:rFonts w:ascii="黑体" w:eastAsia="黑体" w:hAnsi="黑体"/>
           <w:b/>
           <w:bCs/>
-          <w:sz w:val="10"/>
-          <w:szCs w:val="10"/>
+          <w:sz w:val="24"/>
+          <w:szCs w:val="24"/>
         </w:rPr>
       </w:pPr>
     </w:p>
@@ -679,7 +679,7 @@
             <w:pPr>
               <w:spacing w:line="280" w:lineRule="exact"/>
               <w:rPr>
-                <w:rFonts w:ascii="宋体" w:eastAsia="宋体" w:hAnsi="宋体"/>
+                <w:rFonts w:ascii="宋体" w:eastAsia="宋体" w:hAnsi="宋体" w:hint="eastAsia"/>
               </w:rPr>
             </w:pPr>
             <w:r>
@@ -739,14 +739,6 @@
         <w:tblStyle w:val="a3"/>
         <w:tblW w:w="10546" w:type="dxa"/>
         <w:tblInd w:w="-108" w:type="dxa"/>
-        <w:tblBorders>
-          <w:top w:val="none" w:sz="0" w:space="0" w:color="auto"/>
-          <w:left w:val="none" w:sz="0" w:space="0" w:color="auto"/>
-          <w:bottom w:val="none" w:sz="0" w:space="0" w:color="auto"/>
-          <w:right w:val="none" w:sz="0" w:space="0" w:color="auto"/>
-          <w:insideH w:val="none" w:sz="0" w:space="0" w:color="auto"/>
-          <w:insideV w:val="none" w:sz="0" w:space="0" w:color="auto"/>
-        </w:tblBorders>
         <w:tblLook w:val="04A0" w:firstRow="1" w:lastRow="0" w:firstColumn="1" w:lastColumn="0" w:noHBand="0" w:noVBand="1"/>
       </w:tblPr>
       <w:tblGrid>
@@ -757,9 +749,6 @@
         <w:tc>
           <w:tcPr>
             <w:tcW w:w="1526" w:type="dxa"/>
-            <w:tcBorders>
-              <w:top w:val="single" w:sz="4" w:space="0" w:color="auto"/>
-            </w:tcBorders>
           </w:tcPr>
           <w:p>
             <w:pPr>
@@ -786,9 +775,6 @@
         <w:tc>
           <w:tcPr>
             <w:tcW w:w="9020" w:type="dxa"/>
-            <w:tcBorders>
-              <w:top w:val="single" w:sz="4" w:space="0" w:color="auto"/>
-            </w:tcBorders>
           </w:tcPr>
           <w:p>
             <w:pPr>
@@ -912,7 +898,7 @@
             <w:pPr>
               <w:spacing w:line="280" w:lineRule="exact"/>
               <w:rPr>
-                <w:rFonts w:ascii="宋体" w:eastAsia="宋体" w:hAnsi="宋体"/>
+                <w:rFonts w:ascii="宋体" w:eastAsia="宋体" w:hAnsi="宋体" w:hint="eastAsia"/>
               </w:rPr>
             </w:pPr>
             <w:r>
@@ -926,6 +912,18 @@
                 <w:rFonts w:ascii="宋体" w:eastAsia="宋体" w:hAnsi="宋体" w:hint="eastAsia"/>
               </w:rPr>
               <w:t>C语言，累计提交数据库内核代码1w+行；熟悉python</w:t>
+            </w:r>
+            <w:r>
+              <w:rPr>
+                <w:rFonts w:ascii="宋体" w:eastAsia="宋体" w:hAnsi="宋体" w:hint="eastAsia"/>
+              </w:rPr>
+              <w:t>；了解</w:t>
+            </w:r>
+            <w:r>
+              <w:rPr>
+                <w:rFonts w:ascii="宋体" w:eastAsia="宋体" w:hAnsi="宋体" w:hint="eastAsia"/>
+              </w:rPr>
+              <w:t>汇编原理、编译原</w:t>
             </w:r>
           </w:p>
         </w:tc>
@@ -940,7 +938,7 @@
               <w:spacing w:line="280" w:lineRule="exact"/>
               <w:ind w:firstLineChars="100" w:firstLine="211"/>
               <w:rPr>
-                <w:rFonts w:ascii="宋体" w:eastAsia="宋体" w:hAnsi="宋体" w:hint="eastAsia"/>
+                <w:rFonts w:ascii="宋体" w:eastAsia="宋体" w:hAnsi="宋体"/>
                 <w:b/>
                 <w:bCs/>
                 <w:color w:val="767171" w:themeColor="background2" w:themeShade="80"/>
@@ -953,7 +951,7 @@
                 <w:bCs/>
                 <w:color w:val="767171" w:themeColor="background2" w:themeShade="80"/>
               </w:rPr>
-              <w:t>数据库</w:t>
+              <w:t>数据结构</w:t>
             </w:r>
           </w:p>
         </w:tc>
@@ -965,14 +963,32 @@
             <w:pPr>
               <w:spacing w:line="280" w:lineRule="exact"/>
               <w:rPr>
-                <w:rFonts w:ascii="宋体" w:eastAsia="宋体" w:hAnsi="宋体" w:hint="eastAsia"/>
-              </w:rPr>
-            </w:pPr>
-            <w:r>
-              <w:rPr>
-                <w:rFonts w:ascii="宋体" w:eastAsia="宋体" w:hAnsi="宋体" w:hint="eastAsia"/>
-              </w:rPr>
-              <w:t>熟悉数据库内核</w:t>
+                <w:rFonts w:ascii="宋体" w:eastAsia="宋体" w:hAnsi="宋体"/>
+              </w:rPr>
+            </w:pPr>
+            <w:r>
+              <w:rPr>
+                <w:rFonts w:ascii="宋体" w:eastAsia="宋体" w:hAnsi="宋体" w:hint="eastAsia"/>
+              </w:rPr>
+              <w:t>熟悉栈、队列、树和图等结构，熟悉以及算法；l</w:t>
+            </w:r>
+            <w:r>
+              <w:rPr>
+                <w:rFonts w:ascii="宋体" w:eastAsia="宋体" w:hAnsi="宋体"/>
+              </w:rPr>
+              <w:t>eetcode</w:t>
+            </w:r>
+            <w:r>
+              <w:rPr>
+                <w:rFonts w:ascii="宋体" w:eastAsia="宋体" w:hAnsi="宋体" w:hint="eastAsia"/>
+              </w:rPr>
+              <w:t>刷题</w:t>
+            </w:r>
+            <w:r>
+              <w:rPr>
+                <w:rFonts w:ascii="宋体" w:eastAsia="宋体" w:hAnsi="宋体"/>
+              </w:rPr>
+              <w:t>400+</w:t>
             </w:r>
           </w:p>
         </w:tc>
@@ -1000,7 +1016,7 @@
                 <w:bCs/>
                 <w:color w:val="767171" w:themeColor="background2" w:themeShade="80"/>
               </w:rPr>
-              <w:t>数据结构</w:t>
+              <w:t>密码学</w:t>
             </w:r>
           </w:p>
         </w:tc>
@@ -1019,25 +1035,7 @@
               <w:rPr>
                 <w:rFonts w:ascii="宋体" w:eastAsia="宋体" w:hAnsi="宋体" w:hint="eastAsia"/>
               </w:rPr>
-              <w:t>熟悉栈、队列、树和图等结构，熟悉以及算法；l</w:t>
-            </w:r>
-            <w:r>
-              <w:rPr>
-                <w:rFonts w:ascii="宋体" w:eastAsia="宋体" w:hAnsi="宋体"/>
-              </w:rPr>
-              <w:t>eetcode</w:t>
-            </w:r>
-            <w:r>
-              <w:rPr>
-                <w:rFonts w:ascii="宋体" w:eastAsia="宋体" w:hAnsi="宋体" w:hint="eastAsia"/>
-              </w:rPr>
-              <w:t>刷题</w:t>
-            </w:r>
-            <w:r>
-              <w:rPr>
-                <w:rFonts w:ascii="宋体" w:eastAsia="宋体" w:hAnsi="宋体"/>
-              </w:rPr>
-              <w:t>400+</w:t>
+              <w:t>熟悉常见对称、非对称、哈希算法及其应用;熟悉密钥管理与PKI体系</w:t>
             </w:r>
           </w:p>
         </w:tc>
@@ -1065,7 +1063,7 @@
                 <w:bCs/>
                 <w:color w:val="767171" w:themeColor="background2" w:themeShade="80"/>
               </w:rPr>
-              <w:t>密码学</w:t>
+              <w:t>网络安全</w:t>
             </w:r>
           </w:p>
         </w:tc>
@@ -1084,53 +1082,6 @@
               <w:rPr>
                 <w:rFonts w:ascii="宋体" w:eastAsia="宋体" w:hAnsi="宋体" w:hint="eastAsia"/>
               </w:rPr>
-              <w:t>熟悉常见对称、非对称、哈希算法及其应用;熟悉密钥管理与PKI体系</w:t>
-            </w:r>
-          </w:p>
-        </w:tc>
-      </w:tr>
-      <w:tr>
-        <w:tc>
-          <w:tcPr>
-            <w:tcW w:w="1526" w:type="dxa"/>
-          </w:tcPr>
-          <w:p>
-            <w:pPr>
-              <w:spacing w:line="280" w:lineRule="exact"/>
-              <w:ind w:firstLineChars="100" w:firstLine="211"/>
-              <w:rPr>
-                <w:rFonts w:ascii="宋体" w:eastAsia="宋体" w:hAnsi="宋体"/>
-                <w:b/>
-                <w:bCs/>
-                <w:color w:val="767171" w:themeColor="background2" w:themeShade="80"/>
-              </w:rPr>
-            </w:pPr>
-            <w:r>
-              <w:rPr>
-                <w:rFonts w:ascii="宋体" w:eastAsia="宋体" w:hAnsi="宋体" w:hint="eastAsia"/>
-                <w:b/>
-                <w:bCs/>
-                <w:color w:val="767171" w:themeColor="background2" w:themeShade="80"/>
-              </w:rPr>
-              <w:t>网络安全</w:t>
-            </w:r>
-          </w:p>
-        </w:tc>
-        <w:tc>
-          <w:tcPr>
-            <w:tcW w:w="9020" w:type="dxa"/>
-          </w:tcPr>
-          <w:p>
-            <w:pPr>
-              <w:spacing w:line="280" w:lineRule="exact"/>
-              <w:rPr>
-                <w:rFonts w:ascii="宋体" w:eastAsia="宋体" w:hAnsi="宋体"/>
-              </w:rPr>
-            </w:pPr>
-            <w:r>
-              <w:rPr>
-                <w:rFonts w:ascii="宋体" w:eastAsia="宋体" w:hAnsi="宋体" w:hint="eastAsia"/>
-              </w:rPr>
               <w:t>熟悉网络欺骗、信息搜集、拒绝服务等攻击</w:t>
             </w:r>
             <w:r>
@@ -1162,65 +1113,6 @@
                 <w:rFonts w:ascii="宋体" w:eastAsia="宋体" w:hAnsi="宋体" w:hint="eastAsia"/>
               </w:rPr>
               <w:t>与实现</w:t>
-            </w:r>
-          </w:p>
-        </w:tc>
-      </w:tr>
-      <w:tr>
-        <w:tc>
-          <w:tcPr>
-            <w:tcW w:w="1526" w:type="dxa"/>
-          </w:tcPr>
-          <w:p>
-            <w:pPr>
-              <w:spacing w:line="280" w:lineRule="exact"/>
-              <w:ind w:firstLineChars="100" w:firstLine="211"/>
-              <w:rPr>
-                <w:rFonts w:ascii="宋体" w:eastAsia="宋体" w:hAnsi="宋体" w:hint="eastAsia"/>
-                <w:b/>
-                <w:bCs/>
-                <w:color w:val="767171" w:themeColor="background2" w:themeShade="80"/>
-              </w:rPr>
-            </w:pPr>
-            <w:r>
-              <w:rPr>
-                <w:rFonts w:ascii="宋体" w:eastAsia="宋体" w:hAnsi="宋体" w:hint="eastAsia"/>
-                <w:b/>
-                <w:bCs/>
-                <w:color w:val="767171" w:themeColor="background2" w:themeShade="80"/>
-              </w:rPr>
-              <w:t>其他</w:t>
-            </w:r>
-          </w:p>
-        </w:tc>
-        <w:tc>
-          <w:tcPr>
-            <w:tcW w:w="9020" w:type="dxa"/>
-          </w:tcPr>
-          <w:p>
-            <w:pPr>
-              <w:spacing w:line="280" w:lineRule="exact"/>
-              <w:rPr>
-                <w:rFonts w:ascii="宋体" w:eastAsia="宋体" w:hAnsi="宋体" w:hint="eastAsia"/>
-              </w:rPr>
-            </w:pPr>
-            <w:r>
-              <w:rPr>
-                <w:rFonts w:ascii="宋体" w:eastAsia="宋体" w:hAnsi="宋体" w:hint="eastAsia"/>
-              </w:rPr>
-              <w:t>了解计算机体系结构、汇编</w:t>
-            </w:r>
-            <w:r>
-              <w:rPr>
-                <w:rFonts w:ascii="宋体" w:eastAsia="宋体" w:hAnsi="宋体" w:hint="eastAsia"/>
-              </w:rPr>
-              <w:t>原理</w:t>
-            </w:r>
-            <w:r>
-              <w:rPr>
-                <w:rFonts w:ascii="宋体" w:eastAsia="宋体" w:hAnsi="宋体" w:hint="eastAsia"/>
-              </w:rPr>
-              <w:t>、编译原理等</w:t>
             </w:r>
           </w:p>
         </w:tc>
@@ -1229,7 +1121,7 @@
     <w:p>
       <w:pPr>
         <w:rPr>
-          <w:rFonts w:ascii="黑体" w:eastAsia="黑体" w:hAnsi="黑体" w:hint="eastAsia"/>
+          <w:rFonts w:ascii="黑体" w:eastAsia="黑体" w:hAnsi="黑体"/>
           <w:b/>
           <w:bCs/>
           <w:sz w:val="10"/>
@@ -1324,12 +1216,6 @@
           <w:tcPr>
             <w:tcW w:w="10644" w:type="dxa"/>
             <w:gridSpan w:val="2"/>
-            <w:tcBorders>
-              <w:top w:val="single" w:sz="4" w:space="0" w:color="auto"/>
-              <w:left w:val="nil"/>
-              <w:bottom w:val="nil"/>
-              <w:right w:val="nil"/>
-            </w:tcBorders>
           </w:tcPr>
           <w:p>
             <w:pPr>
@@ -1554,12 +1440,6 @@
         <w:tc>
           <w:tcPr>
             <w:tcW w:w="954" w:type="dxa"/>
-            <w:tcBorders>
-              <w:top w:val="nil"/>
-              <w:left w:val="nil"/>
-              <w:bottom w:val="nil"/>
-              <w:right w:val="nil"/>
-            </w:tcBorders>
           </w:tcPr>
           <w:p>
             <w:pPr>
@@ -1600,46 +1480,15 @@
                 <w:bCs/>
                 <w:color w:val="767171" w:themeColor="background2" w:themeShade="80"/>
               </w:rPr>
-              <w:t>职责</w:t>
-            </w:r>
-          </w:p>
-          <w:p>
-            <w:pPr>
-              <w:spacing w:line="280" w:lineRule="exact"/>
-              <w:rPr>
-                <w:rFonts w:ascii="宋体" w:eastAsia="宋体" w:hAnsi="宋体"/>
-                <w:b/>
-                <w:bCs/>
-                <w:color w:val="767171" w:themeColor="background2" w:themeShade="80"/>
-              </w:rPr>
-            </w:pPr>
+              <w:t>能力</w:t>
+            </w:r>
           </w:p>
           <w:p>
             <w:pPr>
               <w:spacing w:line="280" w:lineRule="exact"/>
               <w:ind w:firstLineChars="100" w:firstLine="211"/>
               <w:rPr>
-                <w:rFonts w:ascii="宋体" w:eastAsia="宋体" w:hAnsi="宋体"/>
-                <w:b/>
-                <w:bCs/>
-                <w:color w:val="767171" w:themeColor="background2" w:themeShade="80"/>
-              </w:rPr>
-            </w:pPr>
-            <w:r>
-              <w:rPr>
-                <w:rFonts w:ascii="宋体" w:eastAsia="宋体" w:hAnsi="宋体" w:hint="eastAsia"/>
-                <w:b/>
-                <w:bCs/>
-                <w:color w:val="767171" w:themeColor="background2" w:themeShade="80"/>
-              </w:rPr>
-              <w:t>模块</w:t>
-            </w:r>
-          </w:p>
-          <w:p>
-            <w:pPr>
-              <w:spacing w:line="280" w:lineRule="exact"/>
-              <w:rPr>
-                <w:rFonts w:ascii="宋体" w:eastAsia="宋体" w:hAnsi="宋体"/>
+                <w:rFonts w:ascii="宋体" w:eastAsia="宋体" w:hAnsi="宋体" w:hint="eastAsia"/>
                 <w:b/>
                 <w:bCs/>
                 <w:color w:val="767171" w:themeColor="background2" w:themeShade="80"/>
@@ -1651,7 +1500,7 @@
               <w:spacing w:line="280" w:lineRule="exact"/>
               <w:ind w:firstLineChars="100" w:firstLine="211"/>
               <w:rPr>
-                <w:rFonts w:ascii="宋体" w:eastAsia="宋体" w:hAnsi="宋体"/>
+                <w:rFonts w:ascii="宋体" w:eastAsia="宋体" w:hAnsi="宋体" w:hint="eastAsia"/>
                 <w:b/>
                 <w:bCs/>
                 <w:color w:val="767171" w:themeColor="background2" w:themeShade="80"/>
@@ -1664,19 +1513,45 @@
                 <w:bCs/>
                 <w:color w:val="767171" w:themeColor="background2" w:themeShade="80"/>
               </w:rPr>
-              <w:t>能力</w:t>
+              <w:t>职责</w:t>
+            </w:r>
+          </w:p>
+          <w:p>
+            <w:pPr>
+              <w:spacing w:line="280" w:lineRule="exact"/>
+              <w:rPr>
+                <w:rFonts w:ascii="宋体" w:eastAsia="宋体" w:hAnsi="宋体"/>
+                <w:b/>
+                <w:bCs/>
+                <w:color w:val="767171" w:themeColor="background2" w:themeShade="80"/>
+              </w:rPr>
+            </w:pPr>
+          </w:p>
+          <w:p>
+            <w:pPr>
+              <w:spacing w:line="280" w:lineRule="exact"/>
+              <w:ind w:firstLineChars="100" w:firstLine="211"/>
+              <w:rPr>
+                <w:rFonts w:ascii="宋体" w:eastAsia="宋体" w:hAnsi="宋体"/>
+                <w:b/>
+                <w:bCs/>
+                <w:color w:val="767171" w:themeColor="background2" w:themeShade="80"/>
+              </w:rPr>
+            </w:pPr>
+            <w:r>
+              <w:rPr>
+                <w:rFonts w:ascii="宋体" w:eastAsia="宋体" w:hAnsi="宋体" w:hint="eastAsia"/>
+                <w:b/>
+                <w:bCs/>
+                <w:color w:val="767171" w:themeColor="background2" w:themeShade="80"/>
+              </w:rPr>
+              <w:t>其他</w:t>
             </w:r>
           </w:p>
         </w:tc>
         <w:tc>
           <w:tcPr>
             <w:tcW w:w="9690" w:type="dxa"/>
-            <w:tcBorders>
-              <w:top w:val="nil"/>
-              <w:left w:val="nil"/>
-              <w:bottom w:val="nil"/>
-              <w:right w:val="nil"/>
-            </w:tcBorders>
           </w:tcPr>
           <w:p>
             <w:pPr>
@@ -1726,14 +1601,130 @@
             <w:pPr>
               <w:spacing w:line="280" w:lineRule="exact"/>
               <w:rPr>
-                <w:rFonts w:ascii="宋体" w:eastAsia="宋体" w:hAnsi="宋体"/>
-              </w:rPr>
-            </w:pPr>
-            <w:r>
-              <w:rPr>
-                <w:rFonts w:ascii="宋体" w:eastAsia="宋体" w:hAnsi="宋体" w:hint="eastAsia"/>
-              </w:rPr>
-              <w:t>作为独立或核心</w:t>
+                <w:rFonts w:ascii="宋体" w:eastAsia="宋体" w:hAnsi="宋体" w:hint="eastAsia"/>
+              </w:rPr>
+            </w:pPr>
+            <w:r>
+              <w:rPr>
+                <w:rFonts w:ascii="宋体" w:eastAsia="宋体" w:hAnsi="宋体" w:hint="eastAsia"/>
+              </w:rPr>
+              <w:t>熟悉G</w:t>
+            </w:r>
+            <w:r>
+              <w:rPr>
+                <w:rFonts w:ascii="宋体" w:eastAsia="宋体" w:hAnsi="宋体"/>
+              </w:rPr>
+              <w:t>aussDB</w:t>
+            </w:r>
+            <w:r>
+              <w:rPr>
+                <w:rFonts w:ascii="宋体" w:eastAsia="宋体" w:hAnsi="宋体" w:hint="eastAsia"/>
+              </w:rPr>
+              <w:t>全部的</w:t>
+            </w:r>
+            <w:r>
+              <w:rPr>
+                <w:rFonts w:ascii="宋体" w:eastAsia="宋体" w:hAnsi="宋体" w:hint="eastAsia"/>
+                <w:b/>
+                <w:bCs/>
+              </w:rPr>
+              <w:t>1</w:t>
+            </w:r>
+            <w:r>
+              <w:rPr>
+                <w:rFonts w:ascii="宋体" w:eastAsia="宋体" w:hAnsi="宋体"/>
+                <w:b/>
+                <w:bCs/>
+              </w:rPr>
+              <w:t>1</w:t>
+            </w:r>
+            <w:r>
+              <w:rPr>
+                <w:rFonts w:ascii="宋体" w:eastAsia="宋体" w:hAnsi="宋体" w:hint="eastAsia"/>
+                <w:b/>
+                <w:bCs/>
+              </w:rPr>
+              <w:t>个安全特性</w:t>
+            </w:r>
+            <w:r>
+              <w:rPr>
+                <w:rFonts w:ascii="宋体" w:eastAsia="宋体" w:hAnsi="宋体" w:hint="eastAsia"/>
+              </w:rPr>
+              <w:t>：开发</w:t>
+            </w:r>
+            <w:r>
+              <w:rPr>
+                <w:rFonts w:ascii="宋体" w:eastAsia="宋体" w:hAnsi="宋体" w:hint="eastAsia"/>
+              </w:rPr>
+              <w:t>透明加密</w:t>
+            </w:r>
+            <w:r>
+              <w:rPr>
+                <w:rFonts w:ascii="宋体" w:eastAsia="宋体" w:hAnsi="宋体" w:hint="eastAsia"/>
+              </w:rPr>
+              <w:t>、密态等值、机密计算；维护安全传输、</w:t>
+            </w:r>
+            <w:r>
+              <w:rPr>
+                <w:rFonts w:ascii="宋体" w:eastAsia="宋体" w:hAnsi="宋体" w:hint="eastAsia"/>
+              </w:rPr>
+              <w:t>加密函数</w:t>
+            </w:r>
+            <w:r>
+              <w:rPr>
+                <w:rFonts w:ascii="宋体" w:eastAsia="宋体" w:hAnsi="宋体" w:hint="eastAsia"/>
+              </w:rPr>
+              <w:t>；</w:t>
+            </w:r>
+            <w:r>
+              <w:rPr>
+                <w:rFonts w:ascii="宋体" w:eastAsia="宋体" w:hAnsi="宋体" w:hint="eastAsia"/>
+              </w:rPr>
+              <w:t>熟悉身份认证、访问控制</w:t>
+            </w:r>
+            <w:r>
+              <w:rPr>
+                <w:rFonts w:ascii="宋体" w:eastAsia="宋体" w:hAnsi="宋体" w:hint="eastAsia"/>
+              </w:rPr>
+              <w:t>、安全审计、数据防篡改、数据发现、数据脱敏</w:t>
+            </w:r>
+          </w:p>
+          <w:p>
+            <w:pPr>
+              <w:spacing w:line="280" w:lineRule="exact"/>
+              <w:rPr>
+                <w:rFonts w:ascii="宋体" w:eastAsia="宋体" w:hAnsi="宋体" w:hint="eastAsia"/>
+              </w:rPr>
+            </w:pPr>
+            <w:r>
+              <w:rPr>
+                <w:rFonts w:ascii="宋体" w:eastAsia="宋体" w:hAnsi="宋体" w:hint="eastAsia"/>
+              </w:rPr>
+              <w:t>1</w:t>
+            </w:r>
+            <w:r>
+              <w:rPr>
+                <w:rFonts w:ascii="宋体" w:eastAsia="宋体" w:hAnsi="宋体"/>
+              </w:rPr>
+              <w:t>.</w:t>
+            </w:r>
+            <w:r>
+              <w:rPr>
+                <w:rFonts w:ascii="宋体" w:eastAsia="宋体" w:hAnsi="宋体" w:hint="eastAsia"/>
+              </w:rPr>
+              <w:t>作为独立</w:t>
+            </w:r>
+            <w:r>
+              <w:rPr>
+                <w:rFonts w:ascii="宋体" w:eastAsia="宋体" w:hAnsi="宋体" w:hint="eastAsia"/>
+              </w:rPr>
+              <w:t>或</w:t>
+            </w:r>
+            <w:r>
+              <w:rPr>
+                <w:rFonts w:ascii="宋体" w:eastAsia="宋体" w:hAnsi="宋体" w:hint="eastAsia"/>
+              </w:rPr>
+              <w:t>核心</w:t>
             </w:r>
             <w:r>
               <w:rPr>
@@ -1745,19 +1736,163 @@
               <w:rPr>
                 <w:rFonts w:ascii="宋体" w:eastAsia="宋体" w:hAnsi="宋体" w:hint="eastAsia"/>
               </w:rPr>
-              <w:t>人员，</w:t>
-            </w:r>
-            <w:r>
-              <w:rPr>
-                <w:rFonts w:ascii="宋体" w:eastAsia="宋体" w:hAnsi="宋体" w:hint="eastAsia"/>
-              </w:rPr>
-              <w:t>在</w:t>
-            </w:r>
-            <w:r>
-              <w:rPr>
-                <w:rFonts w:ascii="宋体" w:eastAsia="宋体" w:hAnsi="宋体"/>
-              </w:rPr>
-              <w:t>10+版本中，参与分析、设计、交付、维护与商用多个特性；作为部门安全接口人分发安全问题；参与制定与认证安全标准、撰写数据库内核书籍、管理产品CVE漏洞等工作</w:t>
+              <w:t>，</w:t>
+            </w:r>
+            <w:r>
+              <w:rPr>
+                <w:rFonts w:ascii="宋体" w:eastAsia="宋体" w:hAnsi="宋体" w:hint="eastAsia"/>
+              </w:rPr>
+              <w:t>9</w:t>
+            </w:r>
+            <w:r>
+              <w:rPr>
+                <w:rFonts w:ascii="宋体" w:eastAsia="宋体" w:hAnsi="宋体"/>
+              </w:rPr>
+              <w:t>版本</w:t>
+            </w:r>
+            <w:r>
+              <w:rPr>
+                <w:rFonts w:ascii="宋体" w:eastAsia="宋体" w:hAnsi="宋体" w:hint="eastAsia"/>
+              </w:rPr>
+              <w:t>累计</w:t>
+            </w:r>
+            <w:r>
+              <w:rPr>
+                <w:rFonts w:ascii="宋体" w:eastAsia="宋体" w:hAnsi="宋体"/>
+              </w:rPr>
+              <w:t>设计</w:t>
+            </w:r>
+            <w:r>
+              <w:rPr>
+                <w:rFonts w:ascii="宋体" w:eastAsia="宋体" w:hAnsi="宋体" w:hint="eastAsia"/>
+              </w:rPr>
+              <w:t>与</w:t>
+            </w:r>
+            <w:r>
+              <w:rPr>
+                <w:rFonts w:ascii="宋体" w:eastAsia="宋体" w:hAnsi="宋体"/>
+              </w:rPr>
+              <w:t>交付</w:t>
+            </w:r>
+            <w:r>
+              <w:rPr>
+                <w:rFonts w:ascii="宋体" w:eastAsia="宋体" w:hAnsi="宋体" w:hint="eastAsia"/>
+                <w:b/>
+                <w:bCs/>
+              </w:rPr>
+              <w:t>1</w:t>
+            </w:r>
+            <w:r>
+              <w:rPr>
+                <w:rFonts w:ascii="宋体" w:eastAsia="宋体" w:hAnsi="宋体"/>
+                <w:b/>
+                <w:bCs/>
+              </w:rPr>
+              <w:t>0</w:t>
+            </w:r>
+            <w:r>
+              <w:rPr>
+                <w:rFonts w:ascii="宋体" w:eastAsia="宋体" w:hAnsi="宋体" w:hint="eastAsia"/>
+                <w:b/>
+                <w:bCs/>
+              </w:rPr>
+              <w:t>个需求</w:t>
+            </w:r>
+            <w:r>
+              <w:rPr>
+                <w:rFonts w:ascii="宋体" w:eastAsia="宋体" w:hAnsi="宋体" w:hint="eastAsia"/>
+              </w:rPr>
+              <w:t>，7个需求</w:t>
+            </w:r>
+            <w:r>
+              <w:rPr>
+                <w:rFonts w:ascii="宋体" w:eastAsia="宋体" w:hAnsi="宋体" w:hint="eastAsia"/>
+              </w:rPr>
+              <w:t>已</w:t>
+            </w:r>
+            <w:r>
+              <w:rPr>
+                <w:rFonts w:ascii="宋体" w:eastAsia="宋体" w:hAnsi="宋体" w:hint="eastAsia"/>
+              </w:rPr>
+              <w:t>商用；2</w:t>
+            </w:r>
+            <w:r>
+              <w:rPr>
+                <w:rFonts w:ascii="宋体" w:eastAsia="宋体" w:hAnsi="宋体"/>
+              </w:rPr>
+              <w:t>.</w:t>
+            </w:r>
+            <w:r>
+              <w:rPr>
+                <w:rFonts w:ascii="宋体" w:eastAsia="宋体" w:hAnsi="宋体"/>
+              </w:rPr>
+              <w:t>作为部门安全接口人</w:t>
+            </w:r>
+            <w:r>
+              <w:rPr>
+                <w:rFonts w:ascii="宋体" w:eastAsia="宋体" w:hAnsi="宋体" w:hint="eastAsia"/>
+              </w:rPr>
+              <w:t>,分析分发1</w:t>
+            </w:r>
+            <w:r>
+              <w:rPr>
+                <w:rFonts w:ascii="宋体" w:eastAsia="宋体" w:hAnsi="宋体"/>
+              </w:rPr>
+              <w:t>000+</w:t>
+            </w:r>
+            <w:r>
+              <w:rPr>
+                <w:rFonts w:ascii="宋体" w:eastAsia="宋体" w:hAnsi="宋体" w:hint="eastAsia"/>
+              </w:rPr>
+              <w:t>产品</w:t>
+            </w:r>
+            <w:r>
+              <w:rPr>
+                <w:rFonts w:ascii="宋体" w:eastAsia="宋体" w:hAnsi="宋体"/>
+              </w:rPr>
+              <w:t>问题</w:t>
+            </w:r>
+            <w:r>
+              <w:rPr>
+                <w:rFonts w:ascii="宋体" w:eastAsia="宋体" w:hAnsi="宋体" w:hint="eastAsia"/>
+              </w:rPr>
+              <w:t>；3</w:t>
+            </w:r>
+            <w:r>
+              <w:rPr>
+                <w:rFonts w:ascii="宋体" w:eastAsia="宋体" w:hAnsi="宋体"/>
+              </w:rPr>
+              <w:t>.</w:t>
+            </w:r>
+            <w:r>
+              <w:rPr>
+                <w:rFonts w:ascii="宋体" w:eastAsia="宋体" w:hAnsi="宋体" w:hint="eastAsia"/>
+              </w:rPr>
+              <w:t>构建产品8阶段漏洞管理能力，通过内审与外审</w:t>
+            </w:r>
+            <w:r>
+              <w:rPr>
+                <w:rFonts w:ascii="宋体" w:eastAsia="宋体" w:hAnsi="宋体" w:hint="eastAsia"/>
+              </w:rPr>
+              <w:t>；</w:t>
+            </w:r>
+            <w:r>
+              <w:rPr>
+                <w:rFonts w:ascii="宋体" w:eastAsia="宋体" w:hAnsi="宋体" w:hint="eastAsia"/>
+              </w:rPr>
+              <w:t>4</w:t>
+            </w:r>
+            <w:r>
+              <w:rPr>
+                <w:rFonts w:ascii="宋体" w:eastAsia="宋体" w:hAnsi="宋体"/>
+              </w:rPr>
+              <w:t>.</w:t>
+            </w:r>
+            <w:r>
+              <w:rPr>
+                <w:rFonts w:ascii="宋体" w:eastAsia="宋体" w:hAnsi="宋体" w:hint="eastAsia"/>
+              </w:rPr>
+              <w:t>参与认证数据库密态、国密、国际CC、国内CC标准</w:t>
             </w:r>
           </w:p>
           <w:p>
@@ -1771,51 +1906,13 @@
               <w:rPr>
                 <w:rFonts w:ascii="宋体" w:eastAsia="宋体" w:hAnsi="宋体" w:hint="eastAsia"/>
               </w:rPr>
-              <w:t>独立开发表级透明加密，核心开发全密态数据库，维护SSL通信与加密函数，熟悉身份认证、访问控制</w:t>
-            </w:r>
-            <w:r>
-              <w:rPr>
-                <w:rFonts w:ascii="宋体" w:eastAsia="宋体" w:hAnsi="宋体" w:hint="eastAsia"/>
-              </w:rPr>
-              <w:t>（DAC、RBAC、RLS）</w:t>
-            </w:r>
-            <w:r>
-              <w:rPr>
-                <w:rFonts w:ascii="宋体" w:eastAsia="宋体" w:hAnsi="宋体" w:hint="eastAsia"/>
-              </w:rPr>
-              <w:t>、脱敏</w:t>
-            </w:r>
-            <w:r>
-              <w:rPr>
-                <w:rFonts w:ascii="宋体" w:eastAsia="宋体" w:hAnsi="宋体" w:hint="eastAsia"/>
-              </w:rPr>
-              <w:t>（日志脱敏、动态脱敏）</w:t>
-            </w:r>
-            <w:r>
-              <w:rPr>
-                <w:rFonts w:ascii="宋体" w:eastAsia="宋体" w:hAnsi="宋体" w:hint="eastAsia"/>
-              </w:rPr>
-              <w:t>、防篡改、统一审计等</w:t>
-            </w:r>
-            <w:r>
-              <w:rPr>
-                <w:rFonts w:ascii="宋体" w:eastAsia="宋体" w:hAnsi="宋体" w:hint="eastAsia"/>
-              </w:rPr>
-              <w:t>安全特性</w:t>
-            </w:r>
-          </w:p>
-          <w:p>
-            <w:pPr>
-              <w:spacing w:line="280" w:lineRule="exact"/>
-              <w:rPr>
-                <w:rFonts w:ascii="宋体" w:eastAsia="宋体" w:hAnsi="宋体"/>
-              </w:rPr>
-            </w:pPr>
-            <w:r>
-              <w:rPr>
-                <w:rFonts w:ascii="宋体" w:eastAsia="宋体" w:hAnsi="宋体" w:hint="eastAsia"/>
-              </w:rPr>
-              <w:t>1.熟悉数据库整体架构；2</w:t>
+              <w:t>熟悉数据库</w:t>
+            </w:r>
+            <w:r>
+              <w:rPr>
+                <w:rFonts w:ascii="宋体" w:eastAsia="宋体" w:hAnsi="宋体" w:hint="eastAsia"/>
+              </w:rPr>
+              <w:t>内核：1</w:t>
             </w:r>
             <w:r>
               <w:rPr>
@@ -1827,7 +1924,13 @@
               <w:rPr>
                 <w:rFonts w:ascii="宋体" w:eastAsia="宋体" w:hAnsi="宋体" w:hint="eastAsia"/>
               </w:rPr>
-              <w:t>了解SQL引擎：解析器、优化器、执行器等；3.熟悉存储引擎：缓冲池、页面格式、索引、预写日志、空闲空间、事务等；4</w:t>
+              <w:t>熟悉</w:t>
+            </w:r>
+            <w:r>
+              <w:rPr>
+                <w:rFonts w:ascii="宋体" w:eastAsia="宋体" w:hAnsi="宋体" w:hint="eastAsia"/>
+              </w:rPr>
+              <w:t>整体架构；2</w:t>
             </w:r>
             <w:r>
               <w:rPr>
@@ -1839,7 +1942,57 @@
               <w:rPr>
                 <w:rFonts w:ascii="宋体" w:eastAsia="宋体" w:hAnsi="宋体" w:hint="eastAsia"/>
               </w:rPr>
-              <w:t>熟悉公共模块：内存、锁、通信、系统表等</w:t>
+              <w:t>了解SQL引擎：解析器、优化器、执行器等；3.熟悉</w:t>
+            </w:r>
+            <w:r>
+              <w:rPr>
+                <w:rFonts w:ascii="宋体" w:eastAsia="宋体" w:hAnsi="宋体" w:hint="eastAsia"/>
+                <w:b/>
+                <w:bCs/>
+              </w:rPr>
+              <w:t>存储引擎</w:t>
+            </w:r>
+            <w:r>
+              <w:rPr>
+                <w:rFonts w:ascii="宋体" w:eastAsia="宋体" w:hAnsi="宋体" w:hint="eastAsia"/>
+              </w:rPr>
+              <w:t>：缓冲池、索引、预写日志、</w:t>
+            </w:r>
+            <w:r>
+              <w:rPr>
+                <w:rFonts w:ascii="宋体" w:eastAsia="宋体" w:hAnsi="宋体" w:hint="eastAsia"/>
+              </w:rPr>
+              <w:t>页面格式、</w:t>
+            </w:r>
+            <w:r>
+              <w:rPr>
+                <w:rFonts w:ascii="宋体" w:eastAsia="宋体" w:hAnsi="宋体" w:hint="eastAsia"/>
+              </w:rPr>
+              <w:t>空闲空间、事务等；4</w:t>
+            </w:r>
+            <w:r>
+              <w:rPr>
+                <w:rFonts w:ascii="宋体" w:eastAsia="宋体" w:hAnsi="宋体"/>
+              </w:rPr>
+              <w:t>.</w:t>
+            </w:r>
+            <w:r>
+              <w:rPr>
+                <w:rFonts w:ascii="宋体" w:eastAsia="宋体" w:hAnsi="宋体" w:hint="eastAsia"/>
+              </w:rPr>
+              <w:t>熟悉</w:t>
+            </w:r>
+            <w:r>
+              <w:rPr>
+                <w:rFonts w:ascii="宋体" w:eastAsia="宋体" w:hAnsi="宋体" w:hint="eastAsia"/>
+              </w:rPr>
+              <w:t>其他</w:t>
+            </w:r>
+            <w:r>
+              <w:rPr>
+                <w:rFonts w:ascii="宋体" w:eastAsia="宋体" w:hAnsi="宋体" w:hint="eastAsia"/>
+              </w:rPr>
+              <w:t>模块：锁、通信、系统表等</w:t>
             </w:r>
           </w:p>
         </w:tc>
@@ -1880,14 +2033,6 @@
         <w:tblStyle w:val="a3"/>
         <w:tblW w:w="0" w:type="auto"/>
         <w:tblInd w:w="-108" w:type="dxa"/>
-        <w:tblBorders>
-          <w:top w:val="none" w:sz="0" w:space="0" w:color="auto"/>
-          <w:left w:val="none" w:sz="0" w:space="0" w:color="auto"/>
-          <w:bottom w:val="none" w:sz="0" w:space="0" w:color="auto"/>
-          <w:right w:val="none" w:sz="0" w:space="0" w:color="auto"/>
-          <w:insideH w:val="none" w:sz="0" w:space="0" w:color="auto"/>
-          <w:insideV w:val="none" w:sz="0" w:space="0" w:color="auto"/>
-        </w:tblBorders>
         <w:tblLook w:val="04A0" w:firstRow="1" w:lastRow="0" w:firstColumn="1" w:lastColumn="0" w:noHBand="0" w:noVBand="1"/>
       </w:tblPr>
       <w:tblGrid>
@@ -1899,9 +2044,6 @@
           <w:tcPr>
             <w:tcW w:w="10644" w:type="dxa"/>
             <w:gridSpan w:val="2"/>
-            <w:tcBorders>
-              <w:top w:val="single" w:sz="4" w:space="0" w:color="auto"/>
-            </w:tcBorders>
           </w:tcPr>
           <w:p>
             <w:pPr>
@@ -1996,7 +2138,52 @@
             </w:r>
             <w:r>
               <w:rPr>
-                <w:rFonts w:ascii="宋体" w:eastAsia="宋体" w:hAnsi="宋体"/>
+                <w:rFonts w:ascii="宋体" w:eastAsia="宋体" w:hAnsi="宋体" w:hint="eastAsia"/>
+                <w:b/>
+                <w:bCs/>
+                <w:color w:val="404040" w:themeColor="text1" w:themeTint="BF"/>
+              </w:rPr>
+              <w:t>工商银行</w:t>
+            </w:r>
+            <w:r>
+              <w:rPr>
+                <w:rFonts w:ascii="宋体" w:eastAsia="宋体" w:hAnsi="宋体" w:hint="eastAsia"/>
+                <w:b/>
+                <w:bCs/>
+                <w:color w:val="404040" w:themeColor="text1" w:themeTint="BF"/>
+              </w:rPr>
+              <w:t>即将商用</w:t>
+            </w:r>
+            <w:r>
+              <w:rPr>
+                <w:rFonts w:ascii="宋体" w:eastAsia="宋体" w:hAnsi="宋体"/>
+                <w:b/>
+                <w:bCs/>
+                <w:color w:val="404040" w:themeColor="text1" w:themeTint="BF"/>
+              </w:rPr>
+              <w:t xml:space="preserve">        </w:t>
+            </w:r>
+            <w:r>
+              <w:rPr>
+                <w:rFonts w:ascii="宋体" w:eastAsia="宋体" w:hAnsi="宋体" w:hint="eastAsia"/>
+                <w:b/>
+                <w:bCs/>
+                <w:color w:val="404040" w:themeColor="text1" w:themeTint="BF"/>
+              </w:rPr>
+              <w:t xml:space="preserve"> </w:t>
+            </w:r>
+            <w:r>
+              <w:rPr>
+                <w:rFonts w:ascii="宋体" w:eastAsia="宋体" w:hAnsi="宋体" w:hint="eastAsia"/>
+                <w:b/>
+                <w:bCs/>
+                <w:color w:val="404040" w:themeColor="text1" w:themeTint="BF"/>
+              </w:rPr>
+              <w:t xml:space="preserve">       </w:t>
+            </w:r>
+            <w:r>
+              <w:rPr>
+                <w:rFonts w:ascii="宋体" w:eastAsia="宋体" w:hAnsi="宋体" w:hint="eastAsia"/>
                 <w:b/>
                 <w:bCs/>
                 <w:color w:val="404040" w:themeColor="text1" w:themeTint="BF"/>
@@ -2005,48 +2192,12 @@
             </w:r>
             <w:r>
               <w:rPr>
-                <w:rFonts w:ascii="宋体" w:eastAsia="宋体" w:hAnsi="宋体" w:hint="eastAsia"/>
-                <w:b/>
-                <w:bCs/>
-                <w:color w:val="404040" w:themeColor="text1" w:themeTint="BF"/>
-              </w:rPr>
-              <w:t>通过工商银行验收</w:t>
-            </w:r>
-            <w:r>
-              <w:rPr>
-                <w:rFonts w:ascii="宋体" w:eastAsia="宋体" w:hAnsi="宋体"/>
-                <w:b/>
-                <w:bCs/>
-                <w:color w:val="404040" w:themeColor="text1" w:themeTint="BF"/>
-              </w:rPr>
-              <w:t xml:space="preserve">        </w:t>
-            </w:r>
-            <w:r>
-              <w:rPr>
-                <w:rFonts w:ascii="宋体" w:eastAsia="宋体" w:hAnsi="宋体" w:hint="eastAsia"/>
+                <w:rFonts w:ascii="宋体" w:eastAsia="宋体" w:hAnsi="宋体"/>
                 <w:b/>
                 <w:bCs/>
                 <w:color w:val="404040" w:themeColor="text1" w:themeTint="BF"/>
               </w:rPr>
               <w:t xml:space="preserve"> </w:t>
-            </w:r>
-            <w:r>
-              <w:rPr>
-                <w:rFonts w:ascii="宋体" w:eastAsia="宋体" w:hAnsi="宋体" w:hint="eastAsia"/>
-                <w:b/>
-                <w:bCs/>
-                <w:color w:val="404040" w:themeColor="text1" w:themeTint="BF"/>
-              </w:rPr>
-              <w:t xml:space="preserve">       </w:t>
-            </w:r>
-            <w:r>
-              <w:rPr>
-                <w:rFonts w:ascii="宋体" w:eastAsia="宋体" w:hAnsi="宋体" w:hint="eastAsia"/>
-                <w:b/>
-                <w:bCs/>
-                <w:color w:val="404040" w:themeColor="text1" w:themeTint="BF"/>
-              </w:rPr>
-              <w:t xml:space="preserve">  </w:t>
             </w:r>
             <w:r>
               <w:rPr>
@@ -2153,13 +2304,7 @@
               <w:rPr>
                 <w:rFonts w:ascii="宋体" w:eastAsia="宋体" w:hAnsi="宋体" w:hint="eastAsia"/>
               </w:rPr>
-              <w:t>支持对heap/uheap、分区、toast</w:t>
-            </w:r>
-            <w:r>
-              <w:rPr>
-                <w:rFonts w:ascii="宋体" w:eastAsia="宋体" w:hAnsi="宋体" w:hint="eastAsia"/>
-              </w:rPr>
-              <w:t>和</w:t>
+              <w:t>支持加密8种表，支持加密2种</w:t>
             </w:r>
             <w:r>
               <w:rPr>
@@ -2171,13 +2316,19 @@
               <w:rPr>
                 <w:rFonts w:ascii="宋体" w:eastAsia="宋体" w:hAnsi="宋体" w:hint="eastAsia"/>
               </w:rPr>
-              <w:t>等表加密，对redo、undo日志和双写文件加密</w:t>
-            </w:r>
-            <w:r>
-              <w:rPr>
-                <w:rFonts w:ascii="宋体" w:eastAsia="宋体" w:hAnsi="宋体" w:hint="eastAsia"/>
-              </w:rPr>
-              <w:t>，对备机加密</w:t>
+              <w:t>，支持加密</w:t>
+            </w:r>
+            <w:r>
+              <w:rPr>
+                <w:rFonts w:ascii="宋体" w:eastAsia="宋体" w:hAnsi="宋体" w:hint="eastAsia"/>
+              </w:rPr>
+              <w:t>redo、undo日志</w:t>
+            </w:r>
+            <w:r>
+              <w:rPr>
+                <w:rFonts w:ascii="宋体" w:eastAsia="宋体" w:hAnsi="宋体" w:hint="eastAsia"/>
+              </w:rPr>
+              <w:t>，支持加密双写文件，支持加密备机</w:t>
             </w:r>
           </w:p>
           <w:p>
@@ -2197,7 +2348,25 @@
               <w:rPr>
                 <w:rFonts w:ascii="宋体" w:eastAsia="宋体" w:hAnsi="宋体" w:hint="eastAsia"/>
               </w:rPr>
-              <w:t>多级密钥管理，支持无锁轮转密钥</w:t>
+              <w:t>3</w:t>
+            </w:r>
+            <w:r>
+              <w:rPr>
+                <w:rFonts w:ascii="宋体" w:eastAsia="宋体" w:hAnsi="宋体" w:hint="eastAsia"/>
+              </w:rPr>
+              <w:t>密钥管理，</w:t>
+            </w:r>
+            <w:r>
+              <w:rPr>
+                <w:rFonts w:ascii="宋体" w:eastAsia="宋体" w:hAnsi="宋体" w:hint="eastAsia"/>
+              </w:rPr>
+              <w:t>对接</w:t>
+            </w:r>
+            <w:r>
+              <w:rPr>
+                <w:rFonts w:ascii="宋体" w:eastAsia="宋体" w:hAnsi="宋体" w:hint="eastAsia"/>
+              </w:rPr>
+              <w:t>3种密钥服务</w:t>
             </w:r>
             <w:r>
               <w:rPr>
@@ -2209,19 +2378,25 @@
               <w:rPr>
                 <w:rFonts w:ascii="宋体" w:eastAsia="宋体" w:hAnsi="宋体" w:hint="eastAsia"/>
               </w:rPr>
-              <w:t>支持3种密钥服务，提供</w:t>
-            </w:r>
-            <w:r>
-              <w:rPr>
-                <w:rFonts w:ascii="宋体" w:eastAsia="宋体" w:hAnsi="宋体" w:hint="eastAsia"/>
-              </w:rPr>
-              <w:t>对接</w:t>
-            </w:r>
-            <w:r>
-              <w:rPr>
-                <w:rFonts w:ascii="宋体" w:eastAsia="宋体" w:hAnsi="宋体" w:hint="eastAsia"/>
-              </w:rPr>
-              <w:t>第三方加密机的统一接口</w:t>
+              <w:t>实现</w:t>
+            </w:r>
+            <w:r>
+              <w:rPr>
+                <w:rFonts w:ascii="宋体" w:eastAsia="宋体" w:hAnsi="宋体" w:hint="eastAsia"/>
+              </w:rPr>
+              <w:t>表级密钥独立，支持密钥轮转，发布</w:t>
+            </w:r>
+            <w:r>
+              <w:rPr>
+                <w:rFonts w:ascii="宋体" w:eastAsia="宋体" w:hAnsi="宋体" w:hint="eastAsia"/>
+              </w:rPr>
+              <w:t>第三方加密机的</w:t>
+            </w:r>
+            <w:r>
+              <w:rPr>
+                <w:rFonts w:ascii="宋体" w:eastAsia="宋体" w:hAnsi="宋体" w:hint="eastAsia"/>
+              </w:rPr>
+              <w:t>API</w:t>
             </w:r>
           </w:p>
           <w:p>
@@ -2235,7 +2410,13 @@
               <w:rPr>
                 <w:rFonts w:ascii="宋体" w:eastAsia="宋体" w:hAnsi="宋体" w:hint="eastAsia"/>
               </w:rPr>
-              <w:t>采用多种优化机制</w:t>
+              <w:t>实现5个高性能设计，在TPCC模型</w:t>
+            </w:r>
+            <w:r>
+              <w:rPr>
+                <w:rFonts w:ascii="宋体" w:eastAsia="宋体" w:hAnsi="宋体" w:hint="eastAsia"/>
+              </w:rPr>
+              <w:t>中</w:t>
             </w:r>
             <w:r>
               <w:rPr>
@@ -2247,25 +2428,25 @@
               <w:rPr>
                 <w:rFonts w:ascii="宋体" w:eastAsia="宋体" w:hAnsi="宋体" w:hint="eastAsia"/>
               </w:rPr>
-              <w:t>tpcc场景中</w:t>
-            </w:r>
-            <w:r>
-              <w:rPr>
-                <w:rFonts w:ascii="宋体" w:eastAsia="宋体" w:hAnsi="宋体" w:hint="eastAsia"/>
-              </w:rPr>
-              <w:t>，</w:t>
-            </w:r>
-            <w:r>
-              <w:rPr>
-                <w:rFonts w:ascii="宋体" w:eastAsia="宋体" w:hAnsi="宋体" w:hint="eastAsia"/>
-              </w:rPr>
-              <w:t>加密全部表、索引和</w:t>
+              <w:t>加密全部表、索引</w:t>
+            </w:r>
+            <w:r>
+              <w:rPr>
+                <w:rFonts w:ascii="宋体" w:eastAsia="宋体" w:hAnsi="宋体" w:hint="eastAsia"/>
+              </w:rPr>
+              <w:t>、</w:t>
             </w:r>
             <w:r>
               <w:rPr>
                 <w:rFonts w:ascii="宋体" w:eastAsia="宋体" w:hAnsi="宋体" w:hint="eastAsia"/>
               </w:rPr>
               <w:t>redo</w:t>
+            </w:r>
+            <w:r>
+              <w:rPr>
+                <w:rFonts w:ascii="宋体" w:eastAsia="宋体" w:hAnsi="宋体" w:hint="eastAsia"/>
+              </w:rPr>
+              <w:t>、undo</w:t>
             </w:r>
             <w:r>
               <w:rPr>
@@ -2383,11 +2564,11 @@
                 <w:bCs/>
                 <w:color w:val="404040" w:themeColor="text1" w:themeTint="BF"/>
               </w:rPr>
-              <w:t xml:space="preserve">    </w:t>
-            </w:r>
-            <w:r>
-              <w:rPr>
-                <w:rFonts w:ascii="宋体" w:eastAsia="宋体" w:hAnsi="宋体" w:hint="eastAsia"/>
+              <w:t xml:space="preserve">  </w:t>
+            </w:r>
+            <w:r>
+              <w:rPr>
+                <w:rFonts w:ascii="宋体" w:eastAsia="宋体" w:hAnsi="宋体"/>
                 <w:b/>
                 <w:bCs/>
                 <w:color w:val="404040" w:themeColor="text1" w:themeTint="BF"/>
@@ -2401,16 +2582,16 @@
                 <w:bCs/>
                 <w:color w:val="404040" w:themeColor="text1" w:themeTint="BF"/>
               </w:rPr>
-              <w:t>上线</w:t>
-            </w:r>
-            <w:r>
-              <w:rPr>
-                <w:rFonts w:ascii="宋体" w:eastAsia="宋体" w:hAnsi="宋体" w:hint="eastAsia"/>
-                <w:b/>
-                <w:bCs/>
-                <w:color w:val="404040" w:themeColor="text1" w:themeTint="BF"/>
-              </w:rPr>
               <w:t>华为ERP系统</w:t>
+            </w:r>
+            <w:r>
+              <w:rPr>
+                <w:rFonts w:ascii="宋体" w:eastAsia="宋体" w:hAnsi="宋体" w:hint="eastAsia"/>
+                <w:b/>
+                <w:bCs/>
+                <w:color w:val="404040" w:themeColor="text1" w:themeTint="BF"/>
+              </w:rPr>
+              <w:t>已商用</w:t>
             </w:r>
             <w:r>
               <w:rPr>
@@ -2559,7 +2740,43 @@
               <w:rPr>
                 <w:rFonts w:ascii="宋体" w:eastAsia="宋体" w:hAnsi="宋体" w:hint="eastAsia"/>
               </w:rPr>
-              <w:t>支持在数据库驱动中加密和解密列数据，基于机密计算实现范围查询、模糊查询、函数计算等复杂计算</w:t>
+              <w:t>支持</w:t>
+            </w:r>
+            <w:r>
+              <w:rPr>
+                <w:rFonts w:ascii="宋体" w:eastAsia="宋体" w:hAnsi="宋体" w:hint="eastAsia"/>
+              </w:rPr>
+              <w:t>定义加密列，支持驱动加解密</w:t>
+            </w:r>
+            <w:r>
+              <w:rPr>
+                <w:rFonts w:ascii="宋体" w:eastAsia="宋体" w:hAnsi="宋体" w:hint="eastAsia"/>
+              </w:rPr>
+              <w:t>，</w:t>
+            </w:r>
+            <w:r>
+              <w:rPr>
+                <w:rFonts w:ascii="宋体" w:eastAsia="宋体" w:hAnsi="宋体" w:hint="eastAsia"/>
+              </w:rPr>
+              <w:t>支持密文</w:t>
+            </w:r>
+            <w:r>
+              <w:rPr>
+                <w:rFonts w:ascii="宋体" w:eastAsia="宋体" w:hAnsi="宋体" w:hint="eastAsia"/>
+              </w:rPr>
+              <w:t>范围查询、模糊查询、</w:t>
+            </w:r>
+            <w:r>
+              <w:rPr>
+                <w:rFonts w:ascii="宋体" w:eastAsia="宋体" w:hAnsi="宋体" w:hint="eastAsia"/>
+              </w:rPr>
+              <w:t>内置函数</w:t>
+            </w:r>
+            <w:r>
+              <w:rPr>
+                <w:rFonts w:ascii="宋体" w:eastAsia="宋体" w:hAnsi="宋体" w:hint="eastAsia"/>
+              </w:rPr>
+              <w:t>等计算</w:t>
             </w:r>
           </w:p>
           <w:p>
@@ -2573,7 +2790,31 @@
               <w:rPr>
                 <w:rFonts w:ascii="宋体" w:eastAsia="宋体" w:hAnsi="宋体" w:hint="eastAsia"/>
               </w:rPr>
-              <w:t>采用多级密钥管理，支持3种密钥服务。在数据库内存中，数据保持密文形态</w:t>
+              <w:t>采用3</w:t>
+            </w:r>
+            <w:r>
+              <w:rPr>
+                <w:rFonts w:ascii="宋体" w:eastAsia="宋体" w:hAnsi="宋体" w:hint="eastAsia"/>
+              </w:rPr>
+              <w:t>密钥管理，</w:t>
+            </w:r>
+            <w:r>
+              <w:rPr>
+                <w:rFonts w:ascii="宋体" w:eastAsia="宋体" w:hAnsi="宋体" w:hint="eastAsia"/>
+              </w:rPr>
+              <w:t>对接</w:t>
+            </w:r>
+            <w:r>
+              <w:rPr>
+                <w:rFonts w:ascii="宋体" w:eastAsia="宋体" w:hAnsi="宋体" w:hint="eastAsia"/>
+              </w:rPr>
+              <w:t>3种密钥服务</w:t>
+            </w:r>
+            <w:r>
+              <w:rPr>
+                <w:rFonts w:ascii="宋体" w:eastAsia="宋体" w:hAnsi="宋体" w:hint="eastAsia"/>
+              </w:rPr>
+              <w:t>，使用机密计算框架，实现数据库内存无明文</w:t>
             </w:r>
           </w:p>
           <w:p>
@@ -2590,13 +2831,103 @@
               <w:rPr>
                 <w:rFonts w:ascii="宋体" w:eastAsia="宋体" w:hAnsi="宋体" w:hint="eastAsia"/>
               </w:rPr>
-              <w:t>采用多种优化机制，</w:t>
-            </w:r>
-            <w:r>
-              <w:rPr>
-                <w:rFonts w:ascii="宋体" w:eastAsia="宋体" w:hAnsi="宋体" w:hint="eastAsia"/>
-              </w:rPr>
-              <w:t>tpcc场景中加密1个表，性能劣化在40内</w:t>
+              <w:t>实现</w:t>
+            </w:r>
+            <w:r>
+              <w:rPr>
+                <w:rFonts w:ascii="宋体" w:eastAsia="宋体" w:hAnsi="宋体" w:hint="eastAsia"/>
+              </w:rPr>
+              <w:t>4</w:t>
+            </w:r>
+            <w:r>
+              <w:rPr>
+                <w:rFonts w:ascii="宋体" w:eastAsia="宋体" w:hAnsi="宋体" w:hint="eastAsia"/>
+              </w:rPr>
+              <w:t>个高性能设计</w:t>
+            </w:r>
+            <w:r>
+              <w:rPr>
+                <w:rFonts w:ascii="宋体" w:eastAsia="宋体" w:hAnsi="宋体" w:hint="eastAsia"/>
+              </w:rPr>
+              <w:t>，</w:t>
+            </w:r>
+            <w:r>
+              <w:rPr>
+                <w:rFonts w:ascii="宋体" w:eastAsia="宋体" w:hAnsi="宋体" w:hint="eastAsia"/>
+              </w:rPr>
+              <w:t>在TPCC模型中</w:t>
+            </w:r>
+            <w:r>
+              <w:rPr>
+                <w:rFonts w:ascii="宋体" w:eastAsia="宋体" w:hAnsi="宋体" w:hint="eastAsia"/>
+              </w:rPr>
+              <w:t>，</w:t>
+            </w:r>
+            <w:r>
+              <w:rPr>
+                <w:rFonts w:ascii="宋体" w:eastAsia="宋体" w:hAnsi="宋体" w:hint="eastAsia"/>
+              </w:rPr>
+              <w:t>加密1个表，</w:t>
+            </w:r>
+            <w:r>
+              <w:rPr>
+                <w:rFonts w:ascii="宋体" w:eastAsia="宋体" w:hAnsi="宋体" w:hint="eastAsia"/>
+              </w:rPr>
+              <w:t>性能劣化在</w:t>
+            </w:r>
+            <w:r>
+              <w:rPr>
+                <w:rFonts w:ascii="宋体" w:eastAsia="宋体" w:hAnsi="宋体" w:hint="eastAsia"/>
+              </w:rPr>
+              <w:t>3</w:t>
+            </w:r>
+            <w:r>
+              <w:rPr>
+                <w:rFonts w:ascii="宋体" w:eastAsia="宋体" w:hAnsi="宋体" w:hint="eastAsia"/>
+              </w:rPr>
+              <w:t>0</w:t>
+            </w:r>
+            <w:r>
+              <w:rPr>
+                <w:rFonts w:ascii="宋体" w:eastAsia="宋体" w:hAnsi="宋体"/>
+              </w:rPr>
+              <w:t>%</w:t>
+            </w:r>
+            <w:r>
+              <w:rPr>
+                <w:rFonts w:ascii="宋体" w:eastAsia="宋体" w:hAnsi="宋体" w:hint="eastAsia"/>
+              </w:rPr>
+              <w:t>内</w:t>
+            </w:r>
+            <w:r>
+              <w:rPr>
+                <w:rFonts w:ascii="宋体" w:eastAsia="宋体" w:hAnsi="宋体" w:hint="eastAsia"/>
+              </w:rPr>
+              <w:t>，高于A</w:t>
+            </w:r>
+            <w:r>
+              <w:rPr>
+                <w:rFonts w:ascii="宋体" w:eastAsia="宋体" w:hAnsi="宋体"/>
+              </w:rPr>
+              <w:t>zure</w:t>
+            </w:r>
+            <w:r>
+              <w:rPr>
+                <w:rFonts w:ascii="宋体" w:eastAsia="宋体" w:hAnsi="宋体" w:hint="eastAsia"/>
+              </w:rPr>
+              <w:t>的5</w:t>
+            </w:r>
+            <w:r>
+              <w:rPr>
+                <w:rFonts w:ascii="宋体" w:eastAsia="宋体" w:hAnsi="宋体"/>
+              </w:rPr>
+              <w:t>0%</w:t>
+            </w:r>
+            <w:r>
+              <w:rPr>
+                <w:rFonts w:ascii="宋体" w:eastAsia="宋体" w:hAnsi="宋体" w:hint="eastAsia"/>
+              </w:rPr>
+              <w:t>劣化</w:t>
             </w:r>
           </w:p>
         </w:tc>
@@ -2743,7 +3074,7 @@
             <w:pPr>
               <w:spacing w:line="280" w:lineRule="exact"/>
               <w:rPr>
-                <w:rFonts w:ascii="宋体" w:eastAsia="宋体" w:hAnsi="宋体"/>
+                <w:rFonts w:ascii="宋体" w:eastAsia="宋体" w:hAnsi="宋体" w:hint="eastAsia"/>
                 <w:b/>
                 <w:bCs/>
                 <w:color w:val="767171" w:themeColor="background2" w:themeShade="80"/>
@@ -2751,9 +3082,9 @@
             </w:pPr>
             <w:r>
               <w:rPr>
-                <w:rFonts w:ascii="宋体" w:eastAsia="宋体" w:hAnsi="宋体" w:hint="eastAsia"/>
-              </w:rPr>
-              <w:t>基于规则的三层静态与动态包过滤防火墙，以及针对扫描和DOS等攻击的简单入侵检测与预防</w:t>
+                <w:rFonts w:ascii="宋体" w:eastAsia="宋体" w:hAnsi="宋体"/>
+              </w:rPr>
+              <w:t>支持4种静态、2种动态的3级与4级包过滤功能；支持检测与预防1种欺骗，3+3+5种信息采集，6种DOS攻击</w:t>
             </w:r>
           </w:p>
         </w:tc>
@@ -2883,9 +3214,135 @@
             </w:pPr>
             <w:r>
               <w:rPr>
-                <w:rFonts w:ascii="宋体" w:eastAsia="宋体" w:hAnsi="宋体" w:hint="eastAsia"/>
-              </w:rPr>
-              <w:t>基于国密算法实现身份认证、SSL协议、加密存储等功能，使用线程池、文件索引等提升性能</w:t>
+                <w:rFonts w:ascii="宋体" w:eastAsia="宋体" w:hAnsi="宋体"/>
+              </w:rPr>
+              <w:t>支持</w:t>
+            </w:r>
+            <w:r>
+              <w:rPr>
+                <w:rFonts w:ascii="宋体" w:eastAsia="宋体" w:hAnsi="宋体" w:hint="eastAsia"/>
+              </w:rPr>
+              <w:t>加密传输：</w:t>
+            </w:r>
+            <w:r>
+              <w:rPr>
+                <w:rFonts w:ascii="宋体" w:eastAsia="宋体" w:hAnsi="宋体"/>
+              </w:rPr>
+              <w:t>sm2证书</w:t>
+            </w:r>
+            <w:r>
+              <w:rPr>
+                <w:rFonts w:ascii="宋体" w:eastAsia="宋体" w:hAnsi="宋体" w:hint="eastAsia"/>
+              </w:rPr>
+              <w:t>、s</w:t>
+            </w:r>
+            <w:r>
+              <w:rPr>
+                <w:rFonts w:ascii="宋体" w:eastAsia="宋体" w:hAnsi="宋体"/>
+              </w:rPr>
+              <w:t>m4/sm3</w:t>
+            </w:r>
+            <w:r>
+              <w:rPr>
+                <w:rFonts w:ascii="宋体" w:eastAsia="宋体" w:hAnsi="宋体" w:hint="eastAsia"/>
+              </w:rPr>
+              <w:t>非标</w:t>
+            </w:r>
+            <w:r>
+              <w:rPr>
+                <w:rFonts w:ascii="宋体" w:eastAsia="宋体" w:hAnsi="宋体"/>
+              </w:rPr>
+              <w:t>SSL</w:t>
+            </w:r>
+            <w:r>
+              <w:rPr>
+                <w:rFonts w:ascii="宋体" w:eastAsia="宋体" w:hAnsi="宋体" w:hint="eastAsia"/>
+              </w:rPr>
+              <w:t>协议；支持身份认证：s</w:t>
+            </w:r>
+            <w:r>
+              <w:rPr>
+                <w:rFonts w:ascii="宋体" w:eastAsia="宋体" w:hAnsi="宋体"/>
+              </w:rPr>
+              <w:t>m3</w:t>
+            </w:r>
+            <w:r>
+              <w:rPr>
+                <w:rFonts w:ascii="宋体" w:eastAsia="宋体" w:hAnsi="宋体" w:hint="eastAsia"/>
+              </w:rPr>
+              <w:t>哈希；</w:t>
+            </w:r>
+            <w:r>
+              <w:rPr>
+                <w:rFonts w:ascii="宋体" w:eastAsia="宋体" w:hAnsi="宋体"/>
+              </w:rPr>
+              <w:t>支持</w:t>
+            </w:r>
+            <w:r>
+              <w:rPr>
+                <w:rFonts w:ascii="宋体" w:eastAsia="宋体" w:hAnsi="宋体" w:hint="eastAsia"/>
+              </w:rPr>
+              <w:t>加密存储：s</w:t>
+            </w:r>
+            <w:r>
+              <w:rPr>
+                <w:rFonts w:ascii="宋体" w:eastAsia="宋体" w:hAnsi="宋体"/>
+              </w:rPr>
+              <w:t>m4</w:t>
+            </w:r>
+            <w:r>
+              <w:rPr>
+                <w:rFonts w:ascii="宋体" w:eastAsia="宋体" w:hAnsi="宋体" w:hint="eastAsia"/>
+              </w:rPr>
+              <w:t>加密；支持加密</w:t>
+            </w:r>
+            <w:r>
+              <w:rPr>
+                <w:rFonts w:ascii="宋体" w:eastAsia="宋体" w:hAnsi="宋体"/>
+              </w:rPr>
+              <w:t>文件名</w:t>
+            </w:r>
+            <w:r>
+              <w:rPr>
+                <w:rFonts w:ascii="宋体" w:eastAsia="宋体" w:hAnsi="宋体" w:hint="eastAsia"/>
+              </w:rPr>
+              <w:t>、文件信息与</w:t>
+            </w:r>
+            <w:r>
+              <w:rPr>
+                <w:rFonts w:ascii="宋体" w:eastAsia="宋体" w:hAnsi="宋体"/>
+              </w:rPr>
+              <w:t>内容</w:t>
+            </w:r>
+            <w:r>
+              <w:rPr>
+                <w:rFonts w:ascii="宋体" w:eastAsia="宋体" w:hAnsi="宋体" w:hint="eastAsia"/>
+              </w:rPr>
+              <w:t>；</w:t>
+            </w:r>
+            <w:r>
+              <w:rPr>
+                <w:rFonts w:ascii="宋体" w:eastAsia="宋体" w:hAnsi="宋体"/>
+              </w:rPr>
+              <w:t>支持线程池</w:t>
+            </w:r>
+            <w:r>
+              <w:rPr>
+                <w:rFonts w:ascii="宋体" w:eastAsia="宋体" w:hAnsi="宋体" w:hint="eastAsia"/>
+              </w:rPr>
+              <w:t>；支持gu</w:t>
+            </w:r>
+            <w:r>
+              <w:rPr>
+                <w:rFonts w:ascii="宋体" w:eastAsia="宋体" w:hAnsi="宋体"/>
+              </w:rPr>
+              <w:t>i</w:t>
+            </w:r>
+            <w:r>
+              <w:rPr>
+                <w:rFonts w:ascii="宋体" w:eastAsia="宋体" w:hAnsi="宋体" w:hint="eastAsia"/>
+              </w:rPr>
+              <w:t>客户端</w:t>
             </w:r>
           </w:p>
         </w:tc>
@@ -3019,17 +3476,20 @@
             <w:pPr>
               <w:spacing w:line="280" w:lineRule="exact"/>
               <w:rPr>
-                <w:rFonts w:ascii="宋体" w:eastAsia="宋体" w:hAnsi="宋体"/>
-                <w:b/>
-                <w:bCs/>
-                <w:color w:val="404040" w:themeColor="text1" w:themeTint="BF"/>
-              </w:rPr>
-            </w:pPr>
-            <w:r>
-              <w:rPr>
-                <w:rFonts w:ascii="宋体" w:eastAsia="宋体" w:hAnsi="宋体" w:hint="eastAsia"/>
-              </w:rPr>
-              <w:t>使用爬虫爬取每日新闻，通过分类与聚类算法识别热点事件，并通过客户端推送新闻</w:t>
+                <w:rFonts w:ascii="宋体" w:eastAsia="宋体" w:hAnsi="宋体" w:hint="eastAsia"/>
+                <w:b/>
+                <w:bCs/>
+                <w:color w:val="404040" w:themeColor="text1" w:themeTint="BF"/>
+              </w:rPr>
+            </w:pPr>
+            <w:r>
+              <w:rPr>
+                <w:rFonts w:ascii="宋体" w:eastAsia="宋体" w:hAnsi="宋体" w:hint="eastAsia"/>
+                <w:b/>
+                <w:bCs/>
+                <w:color w:val="404040" w:themeColor="text1" w:themeTint="BF"/>
+              </w:rPr>
+              <w:t>爬虫、渗透测试、客户端、访问控制、审计、</w:t>
             </w:r>
           </w:p>
         </w:tc>
@@ -3714,6 +4174,7 @@
                 <w:bCs/>
                 <w:color w:val="767171" w:themeColor="background2" w:themeShade="80"/>
               </w:rPr>
+              <w:lastRenderedPageBreak/>
               <w:t>办公</w:t>
             </w:r>
           </w:p>

</xml_diff>